<commit_message>
Added the database model
</commit_message>
<xml_diff>
--- a/Docs/Music App Documentation.docx
+++ b/Docs/Music App Documentation.docx
@@ -145,34 +145,6 @@
     </w:p>
     <w:p>
       <w:pPr>
-        <w:rPr>
-          <w:lang w:val="en-US"/>
-        </w:rPr>
-      </w:pPr>
-    </w:p>
-    <w:p>
-      <w:pPr>
-        <w:rPr>
-          <w:lang w:val="en-US"/>
-        </w:rPr>
-      </w:pPr>
-    </w:p>
-    <w:p>
-      <w:pPr>
-        <w:pStyle w:val="Overskrift3"/>
-        <w:rPr>
-          <w:lang w:val="en-US"/>
-        </w:rPr>
-      </w:pPr>
-      <w:r>
-        <w:rPr>
-          <w:lang w:val="en-US"/>
-        </w:rPr>
-        <w:t>Playlist:</w:t>
-      </w:r>
-    </w:p>
-    <w:p>
-      <w:pPr>
         <w:pStyle w:val="Listeafsnit"/>
         <w:numPr>
           <w:ilvl w:val="0"/>
@@ -186,7 +158,7 @@
         <w:rPr>
           <w:lang w:val="en-US"/>
         </w:rPr>
-        <w:t>Getting a song from a playlist</w:t>
+        <w:t>Like/dislike</w:t>
       </w:r>
     </w:p>
     <w:p>
@@ -204,10 +176,36 @@
         <w:rPr>
           <w:lang w:val="en-US"/>
         </w:rPr>
-        <w:t>Getting a playlist</w:t>
-      </w:r>
-      <w:bookmarkStart w:id="0" w:name="_GoBack"/>
-      <w:bookmarkEnd w:id="0"/>
+        <w:t>favorite</w:t>
+      </w:r>
+    </w:p>
+    <w:p>
+      <w:pPr>
+        <w:rPr>
+          <w:lang w:val="en-US"/>
+        </w:rPr>
+      </w:pPr>
+    </w:p>
+    <w:p>
+      <w:pPr>
+        <w:rPr>
+          <w:lang w:val="en-US"/>
+        </w:rPr>
+      </w:pPr>
+    </w:p>
+    <w:p>
+      <w:pPr>
+        <w:pStyle w:val="Overskrift3"/>
+        <w:rPr>
+          <w:lang w:val="en-US"/>
+        </w:rPr>
+      </w:pPr>
+      <w:r>
+        <w:rPr>
+          <w:lang w:val="en-US"/>
+        </w:rPr>
+        <w:t>Playlist:</w:t>
+      </w:r>
     </w:p>
     <w:p>
       <w:pPr>
@@ -224,7 +222,7 @@
         <w:rPr>
           <w:lang w:val="en-US"/>
         </w:rPr>
-        <w:t>Adding a song to a playlist</w:t>
+        <w:t>Getting a song from a playlist</w:t>
       </w:r>
     </w:p>
     <w:p>
@@ -242,7 +240,7 @@
         <w:rPr>
           <w:lang w:val="en-US"/>
         </w:rPr>
-        <w:t>Removing a song from a playlist</w:t>
+        <w:t>Getting a playlist</w:t>
       </w:r>
     </w:p>
     <w:p>
@@ -260,7 +258,7 @@
         <w:rPr>
           <w:lang w:val="en-US"/>
         </w:rPr>
-        <w:t>Creating a new playlist</w:t>
+        <w:t>Adding a song to a playlist</w:t>
       </w:r>
     </w:p>
     <w:p>
@@ -278,28 +276,7 @@
         <w:rPr>
           <w:lang w:val="en-US"/>
         </w:rPr>
-        <w:t>Removing a playlist</w:t>
-      </w:r>
-    </w:p>
-    <w:p>
-      <w:pPr>
-        <w:rPr>
-          <w:lang w:val="en-US"/>
-        </w:rPr>
-      </w:pPr>
-    </w:p>
-    <w:p>
-      <w:pPr>
-        <w:pStyle w:val="Overskrift3"/>
-        <w:rPr>
-          <w:lang w:val="en-US"/>
-        </w:rPr>
-      </w:pPr>
-      <w:r>
-        <w:rPr>
-          <w:lang w:val="en-US"/>
-        </w:rPr>
-        <w:t>User:</w:t>
+        <w:t>Removing a song from a playlist</w:t>
       </w:r>
     </w:p>
     <w:p>
@@ -317,7 +294,7 @@
         <w:rPr>
           <w:lang w:val="en-US"/>
         </w:rPr>
-        <w:t>Getting a user</w:t>
+        <w:t>Creating a new playlist</w:t>
       </w:r>
     </w:p>
     <w:p>
@@ -335,7 +312,7 @@
         <w:rPr>
           <w:lang w:val="en-US"/>
         </w:rPr>
-        <w:t>Adding a user to the system</w:t>
+        <w:t>Removing a playlist</w:t>
       </w:r>
     </w:p>
     <w:p>
@@ -353,7 +330,28 @@
         <w:rPr>
           <w:lang w:val="en-US"/>
         </w:rPr>
-        <w:t>Removing a User</w:t>
+        <w:t>Fork playlist</w:t>
+      </w:r>
+    </w:p>
+    <w:p>
+      <w:pPr>
+        <w:rPr>
+          <w:lang w:val="en-US"/>
+        </w:rPr>
+      </w:pPr>
+    </w:p>
+    <w:p>
+      <w:pPr>
+        <w:pStyle w:val="Overskrift3"/>
+        <w:rPr>
+          <w:lang w:val="en-US"/>
+        </w:rPr>
+      </w:pPr>
+      <w:r>
+        <w:rPr>
+          <w:lang w:val="en-US"/>
+        </w:rPr>
+        <w:t>User:</w:t>
       </w:r>
     </w:p>
     <w:p>
@@ -371,7 +369,7 @@
         <w:rPr>
           <w:lang w:val="en-US"/>
         </w:rPr>
-        <w:t>Updating an existing user</w:t>
+        <w:t>Getting a user</w:t>
       </w:r>
     </w:p>
     <w:p>
@@ -389,22 +387,382 @@
         <w:rPr>
           <w:lang w:val="en-US"/>
         </w:rPr>
+        <w:t>Adding a user to the system</w:t>
+      </w:r>
+    </w:p>
+    <w:p>
+      <w:pPr>
+        <w:pStyle w:val="Listeafsnit"/>
+        <w:numPr>
+          <w:ilvl w:val="0"/>
+          <w:numId w:val="7"/>
+        </w:numPr>
+        <w:rPr>
+          <w:lang w:val="en-US"/>
+        </w:rPr>
+      </w:pPr>
+      <w:r>
+        <w:rPr>
+          <w:lang w:val="en-US"/>
+        </w:rPr>
+        <w:t>Removing a User</w:t>
+      </w:r>
+    </w:p>
+    <w:p>
+      <w:pPr>
+        <w:pStyle w:val="Listeafsnit"/>
+        <w:numPr>
+          <w:ilvl w:val="0"/>
+          <w:numId w:val="7"/>
+        </w:numPr>
+        <w:rPr>
+          <w:lang w:val="en-US"/>
+        </w:rPr>
+      </w:pPr>
+      <w:r>
+        <w:rPr>
+          <w:lang w:val="en-US"/>
+        </w:rPr>
+        <w:t>Updating an existing user</w:t>
+      </w:r>
+    </w:p>
+    <w:p>
+      <w:pPr>
+        <w:pStyle w:val="Listeafsnit"/>
+        <w:numPr>
+          <w:ilvl w:val="0"/>
+          <w:numId w:val="7"/>
+        </w:numPr>
+        <w:rPr>
+          <w:lang w:val="en-US"/>
+        </w:rPr>
+      </w:pPr>
+      <w:r>
+        <w:rPr>
+          <w:lang w:val="en-US"/>
+        </w:rPr>
         <w:t>Getting a user’s permissions</w:t>
       </w:r>
     </w:p>
     <w:p>
       <w:pPr>
-        <w:rPr>
-          <w:lang w:val="en-US"/>
-        </w:rPr>
-      </w:pPr>
-    </w:p>
-    <w:p>
-      <w:pPr>
-        <w:rPr>
-          <w:lang w:val="en-US"/>
-        </w:rPr>
-      </w:pPr>
+        <w:pStyle w:val="Listeafsnit"/>
+        <w:numPr>
+          <w:ilvl w:val="0"/>
+          <w:numId w:val="7"/>
+        </w:numPr>
+        <w:rPr>
+          <w:lang w:val="en-US"/>
+        </w:rPr>
+      </w:pPr>
+      <w:r>
+        <w:rPr>
+          <w:lang w:val="en-US"/>
+        </w:rPr>
+        <w:t>User recommendations</w:t>
+      </w:r>
+    </w:p>
+    <w:p>
+      <w:pPr>
+        <w:pStyle w:val="Listeafsnit"/>
+        <w:numPr>
+          <w:ilvl w:val="0"/>
+          <w:numId w:val="7"/>
+        </w:numPr>
+        <w:rPr>
+          <w:lang w:val="en-US"/>
+        </w:rPr>
+      </w:pPr>
+      <w:r>
+        <w:rPr>
+          <w:lang w:val="en-US"/>
+        </w:rPr>
+        <w:t>Groups</w:t>
+      </w:r>
+    </w:p>
+    <w:p>
+      <w:pPr>
+        <w:pStyle w:val="Listeafsnit"/>
+        <w:numPr>
+          <w:ilvl w:val="0"/>
+          <w:numId w:val="7"/>
+        </w:numPr>
+        <w:rPr>
+          <w:lang w:val="en-US"/>
+        </w:rPr>
+      </w:pPr>
+      <w:r>
+        <w:rPr>
+          <w:lang w:val="en-US"/>
+        </w:rPr>
+        <w:t>(Friends)?</w:t>
+      </w:r>
+    </w:p>
+    <w:p>
+      <w:pPr>
+        <w:rPr>
+          <w:lang w:val="en-US"/>
+        </w:rPr>
+      </w:pPr>
+    </w:p>
+    <w:p>
+      <w:pPr>
+        <w:pStyle w:val="Overskrift3"/>
+        <w:rPr>
+          <w:lang w:val="en-US"/>
+        </w:rPr>
+      </w:pPr>
+      <w:r>
+        <w:rPr>
+          <w:lang w:val="en-US"/>
+        </w:rPr>
+        <w:t>/music/all</w:t>
+      </w:r>
+      <w:proofErr w:type="gramStart"/>
+      <w:r>
+        <w:rPr>
+          <w:lang w:val="en-US"/>
+        </w:rPr>
+        <w:t>/:offset</w:t>
+      </w:r>
+      <w:proofErr w:type="gramEnd"/>
+      <w:r>
+        <w:rPr>
+          <w:lang w:val="en-US"/>
+        </w:rPr>
+        <w:t>/:limit</w:t>
+      </w:r>
+    </w:p>
+    <w:p>
+      <w:pPr>
+        <w:pStyle w:val="Overskrift4"/>
+        <w:rPr>
+          <w:lang w:val="en-US"/>
+        </w:rPr>
+      </w:pPr>
+      <w:r>
+        <w:rPr>
+          <w:lang w:val="en-US"/>
+        </w:rPr>
+        <w:t>Parameters:</w:t>
+      </w:r>
+    </w:p>
+    <w:p>
+      <w:pPr>
+        <w:rPr>
+          <w:lang w:val="en-US"/>
+        </w:rPr>
+      </w:pPr>
+      <w:proofErr w:type="gramStart"/>
+      <w:r>
+        <w:rPr>
+          <w:lang w:val="en-US"/>
+        </w:rPr>
+        <w:t>:offset</w:t>
+      </w:r>
+      <w:proofErr w:type="gramEnd"/>
+    </w:p>
+    <w:p>
+      <w:pPr>
+        <w:rPr>
+          <w:lang w:val="en-US"/>
+        </w:rPr>
+      </w:pPr>
+      <w:r>
+        <w:rPr>
+          <w:lang w:val="en-US"/>
+        </w:rPr>
+        <w:t>The specified offset starting at 0.</w:t>
+      </w:r>
+    </w:p>
+    <w:p>
+      <w:pPr>
+        <w:rPr>
+          <w:lang w:val="en-US"/>
+        </w:rPr>
+      </w:pPr>
+      <w:proofErr w:type="gramStart"/>
+      <w:r>
+        <w:rPr>
+          <w:lang w:val="en-US"/>
+        </w:rPr>
+        <w:t>:limit</w:t>
+      </w:r>
+      <w:proofErr w:type="gramEnd"/>
+    </w:p>
+    <w:p>
+      <w:pPr>
+        <w:rPr>
+          <w:lang w:val="en-US"/>
+        </w:rPr>
+      </w:pPr>
+      <w:r>
+        <w:rPr>
+          <w:lang w:val="en-US"/>
+        </w:rPr>
+        <w:t>The limit of songs to send in a single request.</w:t>
+      </w:r>
+    </w:p>
+    <w:p>
+      <w:pPr>
+        <w:pStyle w:val="Overskrift4"/>
+        <w:rPr>
+          <w:lang w:val="en-US"/>
+        </w:rPr>
+      </w:pPr>
+      <w:r>
+        <w:rPr>
+          <w:lang w:val="en-US"/>
+        </w:rPr>
+        <w:t>Returns:</w:t>
+      </w:r>
+    </w:p>
+    <w:p>
+      <w:pPr>
+        <w:rPr>
+          <w:lang w:val="en-US"/>
+        </w:rPr>
+      </w:pPr>
+      <w:r>
+        <w:rPr>
+          <w:lang w:val="en-US"/>
+        </w:rPr>
+        <w:t>The list of songs.</w:t>
+      </w:r>
+    </w:p>
+    <w:p>
+      <w:pPr>
+        <w:rPr>
+          <w:lang w:val="en-US"/>
+        </w:rPr>
+      </w:pPr>
+    </w:p>
+    <w:p>
+      <w:pPr>
+        <w:pStyle w:val="Overskrift3"/>
+        <w:rPr>
+          <w:lang w:val="en-US"/>
+        </w:rPr>
+      </w:pPr>
+      <w:r>
+        <w:rPr>
+          <w:lang w:val="en-US"/>
+        </w:rPr>
+        <w:t>/music/:id</w:t>
+      </w:r>
+    </w:p>
+    <w:p>
+      <w:pPr>
+        <w:pStyle w:val="Overskrift4"/>
+        <w:rPr>
+          <w:lang w:val="en-US"/>
+        </w:rPr>
+      </w:pPr>
+      <w:r>
+        <w:rPr>
+          <w:lang w:val="en-US"/>
+        </w:rPr>
+        <w:t>Parameters:</w:t>
+      </w:r>
+    </w:p>
+    <w:p>
+      <w:pPr>
+        <w:rPr>
+          <w:lang w:val="en-US"/>
+        </w:rPr>
+      </w:pPr>
+      <w:r>
+        <w:rPr>
+          <w:lang w:val="en-US"/>
+        </w:rPr>
+        <w:t xml:space="preserve">:id </w:t>
+      </w:r>
+      <w:proofErr w:type="gramStart"/>
+      <w:r>
+        <w:rPr>
+          <w:lang w:val="en-US"/>
+        </w:rPr>
+        <w:t>The</w:t>
+      </w:r>
+      <w:proofErr w:type="gramEnd"/>
+      <w:r>
+        <w:rPr>
+          <w:lang w:val="en-US"/>
+        </w:rPr>
+        <w:t xml:space="preserve"> identifier of the song to find.</w:t>
+      </w:r>
+    </w:p>
+    <w:p>
+      <w:pPr>
+        <w:pStyle w:val="Overskrift4"/>
+        <w:rPr>
+          <w:lang w:val="en-US"/>
+        </w:rPr>
+      </w:pPr>
+      <w:r>
+        <w:rPr>
+          <w:lang w:val="en-US"/>
+        </w:rPr>
+        <w:lastRenderedPageBreak/>
+        <w:t>Returns:</w:t>
+      </w:r>
+    </w:p>
+    <w:p>
+      <w:pPr>
+        <w:rPr>
+          <w:lang w:val="en-US"/>
+        </w:rPr>
+      </w:pPr>
+      <w:r>
+        <w:rPr>
+          <w:lang w:val="en-US"/>
+        </w:rPr>
+        <w:t>The song if found otherwise null.</w:t>
+      </w:r>
+    </w:p>
+    <w:p>
+      <w:pPr>
+        <w:rPr>
+          <w:lang w:val="en-US"/>
+        </w:rPr>
+      </w:pPr>
+    </w:p>
+    <w:p>
+      <w:pPr>
+        <w:pStyle w:val="Overskrift3"/>
+        <w:rPr>
+          <w:lang w:val="en-US"/>
+        </w:rPr>
+      </w:pPr>
+      <w:r>
+        <w:rPr>
+          <w:lang w:val="en-US"/>
+        </w:rPr>
+        <w:t>/music/upload</w:t>
+      </w:r>
+    </w:p>
+    <w:p>
+      <w:pPr>
+        <w:pStyle w:val="Overskrift4"/>
+        <w:rPr>
+          <w:lang w:val="en-US"/>
+        </w:rPr>
+      </w:pPr>
+      <w:r>
+        <w:rPr>
+          <w:lang w:val="en-US"/>
+        </w:rPr>
+        <w:t>Parameters:</w:t>
+      </w:r>
+    </w:p>
+    <w:p>
+      <w:pPr>
+        <w:rPr>
+          <w:lang w:val="en-US"/>
+        </w:rPr>
+      </w:pPr>
+      <w:bookmarkStart w:id="0" w:name="_GoBack"/>
+      <w:bookmarkEnd w:id="0"/>
       <w:r>
         <w:rPr>
           <w:lang w:val="en-US"/>
@@ -2927,7 +3285,7 @@
 </file>
 
 <file path=customXml/itemProps1.xml><?xml version="1.0" encoding="utf-8"?>
-<ds:datastoreItem xmlns:ds="http://schemas.openxmlformats.org/officeDocument/2006/customXml" ds:itemID="{8E31325E-2AEE-4BC6-9AF1-9664EE103B06}">
+<ds:datastoreItem xmlns:ds="http://schemas.openxmlformats.org/officeDocument/2006/customXml" ds:itemID="{8C01070B-DA98-4A3B-AE52-D386EBD8950C}">
   <ds:schemaRefs>
     <ds:schemaRef ds:uri="http://schemas.openxmlformats.org/officeDocument/2006/bibliography"/>
   </ds:schemaRefs>

</xml_diff>